<commit_message>
Added demo and data collecting + visualization
</commit_message>
<xml_diff>
--- a/surfing_youtube_paper.docx
+++ b/surfing_youtube_paper.docx
@@ -1,6 +1,6 @@
 
 <file path=word/document.xml><?xml version="1.0" encoding="utf-8"?>
-<w:document xmlns:wpc="http://schemas.microsoft.com/office/word/2010/wordprocessingCanvas" xmlns:cx="http://schemas.microsoft.com/office/drawing/2014/chartex" xmlns:cx1="http://schemas.microsoft.com/office/drawing/2015/9/8/chartex" xmlns:cx2="http://schemas.microsoft.com/office/drawing/2015/10/21/chartex" xmlns:cx3="http://schemas.microsoft.com/office/drawing/2016/5/9/chartex" xmlns:cx4="http://schemas.microsoft.com/office/drawing/2016/5/10/chartex" xmlns:cx5="http://schemas.microsoft.com/office/drawing/2016/5/11/chartex" xmlns:cx6="http://schemas.microsoft.com/office/drawing/2016/5/12/chartex" xmlns:cx7="http://schemas.microsoft.com/office/drawing/2016/5/13/chartex" xmlns:cx8="http://schemas.microsoft.com/office/drawing/2016/5/14/chartex" xmlns:mc="http://schemas.openxmlformats.org/markup-compatibility/2006" xmlns:aink="http://schemas.microsoft.com/office/drawing/2016/ink" xmlns:am3d="http://schemas.microsoft.com/office/drawing/2017/model3d" xmlns:o="urn:schemas-microsoft-com:office:office" xmlns:oel="http://schemas.microsoft.com/office/2019/extlst" xmlns:r="http://schemas.openxmlformats.org/officeDocument/2006/relationships" xmlns:m="http://schemas.openxmlformats.org/officeDocument/2006/math" xmlns:v="urn:schemas-microsoft-com:vml" xmlns:wp14="http://schemas.microsoft.com/office/word/2010/wordprocessingDrawing" xmlns:wp="http://schemas.openxmlformats.org/drawingml/2006/wordprocessingDrawing" xmlns:w10="urn:schemas-microsoft-com:office:word" xmlns:w="http://schemas.openxmlformats.org/wordprocessingml/2006/main" xmlns:w14="http://schemas.microsoft.com/office/word/2010/wordml" xmlns:w15="http://schemas.microsoft.com/office/word/2012/wordml" xmlns:w16cex="http://schemas.microsoft.com/office/word/2018/wordml/cex" xmlns:w16cid="http://schemas.microsoft.com/office/word/2016/wordml/cid" xmlns:w16="http://schemas.microsoft.com/office/word/2018/wordml" xmlns:w16du="http://schemas.microsoft.com/office/word/2023/wordml/word16du" xmlns:w16sdtdh="http://schemas.microsoft.com/office/word/2020/wordml/sdtdatahash" xmlns:w16se="http://schemas.microsoft.com/office/word/2015/wordml/symex" xmlns:wpg="http://schemas.microsoft.com/office/word/2010/wordprocessingGroup" xmlns:wpi="http://schemas.microsoft.com/office/word/2010/wordprocessingInk" xmlns:wne="http://schemas.microsoft.com/office/word/2006/wordml" xmlns:wps="http://schemas.microsoft.com/office/word/2010/wordprocessingShape" mc:Ignorable="w14 w15 w16se w16cid w16 w16cex w16sdtdh wp14">
+<w:document xmlns:wpc="http://schemas.microsoft.com/office/word/2010/wordprocessingCanvas" xmlns:cx="http://schemas.microsoft.com/office/drawing/2014/chartex" xmlns:cx1="http://schemas.microsoft.com/office/drawing/2015/9/8/chartex" xmlns:cx2="http://schemas.microsoft.com/office/drawing/2015/10/21/chartex" xmlns:cx3="http://schemas.microsoft.com/office/drawing/2016/5/9/chartex" xmlns:cx4="http://schemas.microsoft.com/office/drawing/2016/5/10/chartex" xmlns:cx5="http://schemas.microsoft.com/office/drawing/2016/5/11/chartex" xmlns:cx6="http://schemas.microsoft.com/office/drawing/2016/5/12/chartex" xmlns:cx7="http://schemas.microsoft.com/office/drawing/2016/5/13/chartex" xmlns:cx8="http://schemas.microsoft.com/office/drawing/2016/5/14/chartex" xmlns:mc="http://schemas.openxmlformats.org/markup-compatibility/2006" xmlns:aink="http://schemas.microsoft.com/office/drawing/2016/ink" xmlns:am3d="http://schemas.microsoft.com/office/drawing/2017/model3d" xmlns:o="urn:schemas-microsoft-com:office:office" xmlns:oel="http://schemas.microsoft.com/office/2019/extlst" xmlns:r="http://schemas.openxmlformats.org/officeDocument/2006/relationships" xmlns:m="http://schemas.openxmlformats.org/officeDocument/2006/math" xmlns:v="urn:schemas-microsoft-com:vml" xmlns:wp14="http://schemas.microsoft.com/office/word/2010/wordprocessingDrawing" xmlns:wp="http://schemas.openxmlformats.org/drawingml/2006/wordprocessingDrawing" xmlns:w10="urn:schemas-microsoft-com:office:word" xmlns:w="http://schemas.openxmlformats.org/wordprocessingml/2006/main" xmlns:w14="http://schemas.microsoft.com/office/word/2010/wordml" xmlns:w15="http://schemas.microsoft.com/office/word/2012/wordml" xmlns:w16cex="http://schemas.microsoft.com/office/word/2018/wordml/cex" xmlns:w16cid="http://schemas.microsoft.com/office/word/2016/wordml/cid" xmlns:w16="http://schemas.microsoft.com/office/word/2018/wordml" xmlns:w16sdtdh="http://schemas.microsoft.com/office/word/2020/wordml/sdtdatahash" xmlns:w16se="http://schemas.microsoft.com/office/word/2015/wordml/symex" xmlns:wpg="http://schemas.microsoft.com/office/word/2010/wordprocessingGroup" xmlns:wpi="http://schemas.microsoft.com/office/word/2010/wordprocessingInk" xmlns:wne="http://schemas.microsoft.com/office/word/2006/wordml" xmlns:wps="http://schemas.microsoft.com/office/word/2010/wordprocessingShape" mc:Ignorable="w14 w15 w16se w16cid w16 w16cex w16sdtdh wp14">
   <w:body>
     <w:p>
       <w:pPr>
@@ -11,6 +11,14 @@
           <w:szCs w:val="24"/>
         </w:rPr>
       </w:pPr>
+      <w:r>
+        <w:rPr>
+          <w:rFonts w:ascii="Times New Roman" w:hAnsi="Times New Roman" w:cs="Times New Roman"/>
+          <w:sz w:val="24"/>
+          <w:szCs w:val="24"/>
+        </w:rPr>
+        <w:t>`</w:t>
+      </w:r>
     </w:p>
     <w:p>
       <w:pPr>
@@ -1081,25 +1089,7 @@
           <w:sz w:val="24"/>
           <w:szCs w:val="24"/>
         </w:rPr>
-        <w:t xml:space="preserve">extends the work of Banker &amp; </w:t>
-      </w:r>
-      <w:proofErr w:type="spellStart"/>
-      <w:r>
-        <w:rPr>
-          <w:rFonts w:ascii="Times New Roman" w:hAnsi="Times New Roman" w:cs="Times New Roman"/>
-          <w:sz w:val="24"/>
-          <w:szCs w:val="24"/>
-        </w:rPr>
-        <w:t>Khetani</w:t>
-      </w:r>
-      <w:proofErr w:type="spellEnd"/>
-      <w:r>
-        <w:rPr>
-          <w:rFonts w:ascii="Times New Roman" w:hAnsi="Times New Roman" w:cs="Times New Roman"/>
-          <w:sz w:val="24"/>
-          <w:szCs w:val="24"/>
-        </w:rPr>
-        <w:t xml:space="preserve"> (2019) which found evidence for </w:t>
+        <w:t xml:space="preserve">extends the work of Banker &amp; Khetani (2019) which found evidence for </w:t>
       </w:r>
       <w:r>
         <w:rPr>
@@ -1406,25 +1396,7 @@
           <w:sz w:val="24"/>
           <w:szCs w:val="24"/>
         </w:rPr>
-        <w:t xml:space="preserve">However, there is also a set of literature that finds evidence for potential negative effects of recommendation systems on consumer decision-making; most notably, Banker and </w:t>
-      </w:r>
-      <w:proofErr w:type="spellStart"/>
-      <w:r>
-        <w:rPr>
-          <w:rFonts w:ascii="Times New Roman" w:hAnsi="Times New Roman" w:cs="Times New Roman"/>
-          <w:sz w:val="24"/>
-          <w:szCs w:val="24"/>
-        </w:rPr>
-        <w:t>Khetani</w:t>
-      </w:r>
-      <w:proofErr w:type="spellEnd"/>
-      <w:r>
-        <w:rPr>
-          <w:rFonts w:ascii="Times New Roman" w:hAnsi="Times New Roman" w:cs="Times New Roman"/>
-          <w:sz w:val="24"/>
-          <w:szCs w:val="24"/>
-        </w:rPr>
-        <w:t xml:space="preserve"> (2019) find </w:t>
+        <w:t xml:space="preserve">However, there is also a set of literature that finds evidence for potential negative effects of recommendation systems on consumer decision-making; most notably, Banker and Khetani (2019) find </w:t>
       </w:r>
       <w:r>
         <w:rPr>
@@ -1690,25 +1662,7 @@
           <w:sz w:val="24"/>
           <w:szCs w:val="24"/>
         </w:rPr>
-        <w:t xml:space="preserve"> Banker &amp; </w:t>
-      </w:r>
-      <w:proofErr w:type="spellStart"/>
-      <w:r>
-        <w:rPr>
-          <w:rFonts w:ascii="Times New Roman" w:hAnsi="Times New Roman" w:cs="Times New Roman"/>
-          <w:sz w:val="24"/>
-          <w:szCs w:val="24"/>
-        </w:rPr>
-        <w:t>Khetani</w:t>
-      </w:r>
-      <w:proofErr w:type="spellEnd"/>
-      <w:r>
-        <w:rPr>
-          <w:rFonts w:ascii="Times New Roman" w:hAnsi="Times New Roman" w:cs="Times New Roman"/>
-          <w:sz w:val="24"/>
-          <w:szCs w:val="24"/>
-        </w:rPr>
-        <w:t xml:space="preserve"> (2019)</w:t>
+        <w:t xml:space="preserve"> Banker &amp; Khetani (2019)</w:t>
       </w:r>
       <w:r>
         <w:rPr>
@@ -2069,25 +2023,7 @@
           <w:sz w:val="24"/>
           <w:szCs w:val="24"/>
         </w:rPr>
-        <w:t xml:space="preserve">finally, </w:t>
-      </w:r>
-      <w:proofErr w:type="spellStart"/>
-      <w:r>
-        <w:rPr>
-          <w:rFonts w:ascii="Times New Roman" w:hAnsi="Times New Roman" w:cs="Times New Roman"/>
-          <w:sz w:val="24"/>
-          <w:szCs w:val="24"/>
-        </w:rPr>
-        <w:t>Ursu</w:t>
-      </w:r>
-      <w:proofErr w:type="spellEnd"/>
-      <w:r>
-        <w:rPr>
-          <w:rFonts w:ascii="Times New Roman" w:hAnsi="Times New Roman" w:cs="Times New Roman"/>
-          <w:sz w:val="24"/>
-          <w:szCs w:val="24"/>
-        </w:rPr>
-        <w:t xml:space="preserve"> (2018) uses the model to analyze data generated from a field experiment</w:t>
+        <w:t>finally, Ursu (2018) uses the model to analyze data generated from a field experiment</w:t>
       </w:r>
       <w:r>
         <w:rPr>
@@ -6430,31 +6366,7 @@
           <w:sz w:val="24"/>
           <w:szCs w:val="24"/>
         </w:rPr>
-        <w:t xml:space="preserve">I also run two additional multivariate models that include parameters for trust in the recommendation system, and dummy variables </w:t>
-      </w:r>
-      <w:r>
-        <w:rPr>
-          <w:rFonts w:ascii="Times New Roman" w:hAnsi="Times New Roman" w:cs="Times New Roman"/>
-          <w:sz w:val="24"/>
-          <w:szCs w:val="24"/>
-        </w:rPr>
-        <w:t>indicat</w:t>
-      </w:r>
-      <w:r>
-        <w:rPr>
-          <w:rFonts w:ascii="Times New Roman" w:hAnsi="Times New Roman" w:cs="Times New Roman"/>
-          <w:sz w:val="24"/>
-          <w:szCs w:val="24"/>
-        </w:rPr>
-        <w:t>ing</w:t>
-      </w:r>
-      <w:r>
-        <w:rPr>
-          <w:rFonts w:ascii="Times New Roman" w:hAnsi="Times New Roman" w:cs="Times New Roman"/>
-          <w:sz w:val="24"/>
-          <w:szCs w:val="24"/>
-        </w:rPr>
-        <w:t xml:space="preserve"> assignment to </w:t>
+        <w:t xml:space="preserve">I also run two additional multivariate models that include parameters for trust in the recommendation system, and dummy variables indicating assignment to </w:t>
       </w:r>
       <w:proofErr w:type="gramStart"/>
       <w:r>
@@ -6472,23 +6384,7 @@
           <w:sz w:val="24"/>
           <w:szCs w:val="24"/>
         </w:rPr>
-        <w:t xml:space="preserve"> of random </w:t>
-      </w:r>
-      <w:r>
-        <w:rPr>
-          <w:rFonts w:ascii="Times New Roman" w:hAnsi="Times New Roman" w:cs="Times New Roman"/>
-          <w:sz w:val="24"/>
-          <w:szCs w:val="24"/>
-        </w:rPr>
-        <w:t>recommender treatment</w:t>
-      </w:r>
-      <w:r>
-        <w:rPr>
-          <w:rFonts w:ascii="Times New Roman" w:hAnsi="Times New Roman" w:cs="Times New Roman"/>
-          <w:sz w:val="24"/>
-          <w:szCs w:val="24"/>
-        </w:rPr>
-        <w:t>:</w:t>
+        <w:t xml:space="preserve"> of random recommender treatment:</w:t>
       </w:r>
     </w:p>
     <w:p>
@@ -6793,15 +6689,7 @@
                   <w:sz w:val="26"/>
                   <w:szCs w:val="26"/>
                 </w:rPr>
-                <m:t xml:space="preserve"> +</m:t>
-              </m:r>
-              <m:r>
-                <w:rPr>
-                  <w:rFonts w:ascii="Cambria Math" w:hAnsi="Cambria Math" w:cs="Times New Roman"/>
-                  <w:sz w:val="26"/>
-                  <w:szCs w:val="26"/>
-                </w:rPr>
-                <m:t xml:space="preserve"> </m:t>
+                <m:t xml:space="preserve"> + </m:t>
               </m:r>
               <m:sSub>
                 <m:sSubPr>
@@ -6841,23 +6729,7 @@
                   <w:sz w:val="26"/>
                   <w:szCs w:val="26"/>
                 </w:rPr>
-                <m:t xml:space="preserve"> #(</m:t>
-              </m:r>
-              <m:r>
-                <w:rPr>
-                  <w:rFonts w:ascii="Cambria Math" w:hAnsi="Cambria Math" w:cs="Times New Roman"/>
-                  <w:sz w:val="26"/>
-                  <w:szCs w:val="26"/>
-                </w:rPr>
-                <m:t>5</m:t>
-              </m:r>
-              <m:r>
-                <w:rPr>
-                  <w:rFonts w:ascii="Cambria Math" w:hAnsi="Cambria Math" w:cs="Times New Roman"/>
-                  <w:sz w:val="26"/>
-                  <w:szCs w:val="26"/>
-                </w:rPr>
-                <m:t>)</m:t>
+                <m:t xml:space="preserve"> #(5)</m:t>
               </m:r>
             </m:e>
           </m:eqArr>
@@ -7126,15 +6998,7 @@
                   <w:sz w:val="26"/>
                   <w:szCs w:val="26"/>
                 </w:rPr>
-                <m:t>recommende</m:t>
-              </m:r>
-              <m:r>
-                <w:rPr>
-                  <w:rFonts w:ascii="Cambria Math" w:hAnsi="Cambria Math" w:cs="Times New Roman"/>
-                  <w:sz w:val="26"/>
-                  <w:szCs w:val="26"/>
-                </w:rPr>
-                <m:t>r_h</m:t>
+                <m:t>recommender_h</m:t>
               </m:r>
               <m:sSub>
                 <m:sSubPr>
@@ -7214,15 +7078,7 @@
                   <w:sz w:val="26"/>
                   <w:szCs w:val="26"/>
                 </w:rPr>
-                <m:t xml:space="preserve"> </m:t>
-              </m:r>
-              <m:r>
-                <w:rPr>
-                  <w:rFonts w:ascii="Cambria Math" w:hAnsi="Cambria Math" w:cs="Times New Roman"/>
-                  <w:sz w:val="26"/>
-                  <w:szCs w:val="26"/>
-                </w:rPr>
-                <m:t>#</m:t>
+                <m:t xml:space="preserve"> #</m:t>
               </m:r>
               <m:d>
                 <m:dPr>
@@ -9394,23 +9250,7 @@
           <w:sz w:val="24"/>
           <w:szCs w:val="24"/>
         </w:rPr>
-        <w:t xml:space="preserve">Effects of </w:t>
-      </w:r>
-      <w:r>
-        <w:rPr>
-          <w:rFonts w:ascii="Times New Roman" w:hAnsi="Times New Roman" w:cs="Times New Roman"/>
-          <w:sz w:val="24"/>
-          <w:szCs w:val="24"/>
-        </w:rPr>
-        <w:t xml:space="preserve">Patience </w:t>
-      </w:r>
-      <w:r>
-        <w:rPr>
-          <w:rFonts w:ascii="Times New Roman" w:hAnsi="Times New Roman" w:cs="Times New Roman"/>
-          <w:sz w:val="24"/>
-          <w:szCs w:val="24"/>
-        </w:rPr>
-        <w:t xml:space="preserve">on </w:t>
+        <w:t xml:space="preserve">Effects of Patience on </w:t>
       </w:r>
       <w:r>
         <w:rPr>
@@ -9449,12 +9289,6 @@
         <w:gridCol w:w="2016"/>
       </w:tblGrid>
       <w:tr>
-        <w:tblPrEx>
-          <w:tblCellMar>
-            <w:top w:w="0" w:type="dxa"/>
-            <w:bottom w:w="0" w:type="dxa"/>
-          </w:tblCellMar>
-        </w:tblPrEx>
         <w:tc>
           <w:tcPr>
             <w:tcW w:w="2616" w:type="dxa"/>
@@ -9591,12 +9425,6 @@
         </w:tc>
       </w:tr>
       <w:tr>
-        <w:tblPrEx>
-          <w:tblCellMar>
-            <w:top w:w="0" w:type="dxa"/>
-            <w:bottom w:w="0" w:type="dxa"/>
-          </w:tblCellMar>
-        </w:tblPrEx>
         <w:tc>
           <w:tcPr>
             <w:tcW w:w="2616" w:type="dxa"/>
@@ -9745,12 +9573,6 @@
         </w:tc>
       </w:tr>
       <w:tr>
-        <w:tblPrEx>
-          <w:tblCellMar>
-            <w:top w:w="0" w:type="dxa"/>
-            <w:bottom w:w="0" w:type="dxa"/>
-          </w:tblCellMar>
-        </w:tblPrEx>
         <w:tc>
           <w:tcPr>
             <w:tcW w:w="2616" w:type="dxa"/>
@@ -9930,12 +9752,6 @@
         </w:tc>
       </w:tr>
       <w:tr>
-        <w:tblPrEx>
-          <w:tblCellMar>
-            <w:top w:w="0" w:type="dxa"/>
-            <w:bottom w:w="0" w:type="dxa"/>
-          </w:tblCellMar>
-        </w:tblPrEx>
         <w:tc>
           <w:tcPr>
             <w:tcW w:w="2616" w:type="dxa"/>
@@ -10145,12 +9961,6 @@
         </w:tc>
       </w:tr>
       <w:tr>
-        <w:tblPrEx>
-          <w:tblCellMar>
-            <w:top w:w="0" w:type="dxa"/>
-            <w:bottom w:w="0" w:type="dxa"/>
-          </w:tblCellMar>
-        </w:tblPrEx>
         <w:tc>
           <w:tcPr>
             <w:tcW w:w="2616" w:type="dxa"/>
@@ -10340,12 +10150,6 @@
         </w:tc>
       </w:tr>
       <w:tr>
-        <w:tblPrEx>
-          <w:tblCellMar>
-            <w:top w:w="0" w:type="dxa"/>
-            <w:bottom w:w="0" w:type="dxa"/>
-          </w:tblCellMar>
-        </w:tblPrEx>
         <w:tc>
           <w:tcPr>
             <w:tcW w:w="2616" w:type="dxa"/>
@@ -10515,12 +10319,6 @@
         </w:tc>
       </w:tr>
       <w:tr>
-        <w:tblPrEx>
-          <w:tblCellMar>
-            <w:top w:w="0" w:type="dxa"/>
-            <w:bottom w:w="0" w:type="dxa"/>
-          </w:tblCellMar>
-        </w:tblPrEx>
         <w:tc>
           <w:tcPr>
             <w:tcW w:w="2616" w:type="dxa"/>
@@ -10680,12 +10478,6 @@
         </w:tc>
       </w:tr>
       <w:tr>
-        <w:tblPrEx>
-          <w:tblCellMar>
-            <w:top w:w="0" w:type="dxa"/>
-            <w:bottom w:w="0" w:type="dxa"/>
-          </w:tblCellMar>
-        </w:tblPrEx>
         <w:tc>
           <w:tcPr>
             <w:tcW w:w="2616" w:type="dxa"/>
@@ -10891,12 +10683,6 @@
         </w:tc>
       </w:tr>
       <w:tr>
-        <w:tblPrEx>
-          <w:tblCellMar>
-            <w:top w:w="0" w:type="dxa"/>
-            <w:bottom w:w="0" w:type="dxa"/>
-          </w:tblCellMar>
-        </w:tblPrEx>
         <w:tc>
           <w:tcPr>
             <w:tcW w:w="2616" w:type="dxa"/>
@@ -11486,27 +11272,7 @@
           <w:sz w:val="24"/>
           <w:szCs w:val="24"/>
         </w:rPr>
-        <w:t xml:space="preserve">Comparing this to Banker and </w:t>
-      </w:r>
-      <w:proofErr w:type="spellStart"/>
-      <w:r>
-        <w:rPr>
-          <w:rFonts w:ascii="Times New Roman" w:hAnsi="Times New Roman" w:cs="Times New Roman"/>
-          <w:kern w:val="0"/>
-          <w:sz w:val="24"/>
-          <w:szCs w:val="24"/>
-        </w:rPr>
-        <w:t>Khetani</w:t>
-      </w:r>
-      <w:proofErr w:type="spellEnd"/>
-      <w:r>
-        <w:rPr>
-          <w:rFonts w:ascii="Times New Roman" w:hAnsi="Times New Roman" w:cs="Times New Roman"/>
-          <w:kern w:val="0"/>
-          <w:sz w:val="24"/>
-          <w:szCs w:val="24"/>
-        </w:rPr>
-        <w:t xml:space="preserve"> (2019), </w:t>
+        <w:t xml:space="preserve">Comparing this to Banker and Khetani (2019), </w:t>
       </w:r>
       <w:r>
         <w:rPr>
@@ -11534,27 +11300,7 @@
           <w:sz w:val="24"/>
           <w:szCs w:val="24"/>
         </w:rPr>
-        <w:t xml:space="preserve">. However, no evidence is found for the causal effect of trust in the recommender itself, which is inconsistent with the findings of Banker and </w:t>
-      </w:r>
-      <w:proofErr w:type="spellStart"/>
-      <w:r>
-        <w:rPr>
-          <w:rFonts w:ascii="Times New Roman" w:hAnsi="Times New Roman" w:cs="Times New Roman"/>
-          <w:kern w:val="0"/>
-          <w:sz w:val="24"/>
-          <w:szCs w:val="24"/>
-        </w:rPr>
-        <w:t>Khetani’s</w:t>
-      </w:r>
-      <w:proofErr w:type="spellEnd"/>
-      <w:r>
-        <w:rPr>
-          <w:rFonts w:ascii="Times New Roman" w:hAnsi="Times New Roman" w:cs="Times New Roman"/>
-          <w:kern w:val="0"/>
-          <w:sz w:val="24"/>
-          <w:szCs w:val="24"/>
-        </w:rPr>
-        <w:t xml:space="preserve"> treatments that prime human subjects to have different judgments of the expertise level of the recommender compared to their own expertise. </w:t>
+        <w:t xml:space="preserve">. However, no evidence is found for the causal effect of trust in the recommender itself, which is inconsistent with the findings of Banker and Khetani’s treatments that prime human subjects to have different judgments of the expertise level of the recommender compared to their own expertise. </w:t>
       </w:r>
     </w:p>
     <w:p>
@@ -11824,25 +11570,7 @@
           <w:sz w:val="24"/>
           <w:szCs w:val="24"/>
         </w:rPr>
-        <w:t xml:space="preserve">viewer consumption of media on YouTube and other digital media content platforms as an optimal search problem. The results show some limited evidence for algorithmic overdependence ala Banker and </w:t>
-      </w:r>
-      <w:proofErr w:type="spellStart"/>
-      <w:r>
-        <w:rPr>
-          <w:rFonts w:ascii="Times New Roman" w:hAnsi="Times New Roman" w:cs="Times New Roman"/>
-          <w:sz w:val="24"/>
-          <w:szCs w:val="24"/>
-        </w:rPr>
-        <w:t>Khetani</w:t>
-      </w:r>
-      <w:proofErr w:type="spellEnd"/>
-      <w:r>
-        <w:rPr>
-          <w:rFonts w:ascii="Times New Roman" w:hAnsi="Times New Roman" w:cs="Times New Roman"/>
-          <w:sz w:val="24"/>
-          <w:szCs w:val="24"/>
-        </w:rPr>
-        <w:t xml:space="preserve"> (2019), but differences between the sets of regressions after including </w:t>
+        <w:t xml:space="preserve">viewer consumption of media on YouTube and other digital media content platforms as an optimal search problem. The results show some limited evidence for algorithmic overdependence ala Banker and Khetani (2019), but differences between the sets of regressions after including </w:t>
       </w:r>
       <w:r>
         <w:rPr>
@@ -12308,51 +12036,7 @@
           <w:szCs w:val="24"/>
           <w14:ligatures w14:val="none"/>
         </w:rPr>
-        <w:t xml:space="preserve">Banker, </w:t>
-      </w:r>
-      <w:proofErr w:type="spellStart"/>
-      <w:r>
-        <w:rPr>
-          <w:rFonts w:ascii="Times New Roman" w:eastAsia="Times New Roman" w:hAnsi="Times New Roman" w:cs="Times New Roman"/>
-          <w:kern w:val="0"/>
-          <w:sz w:val="24"/>
-          <w:szCs w:val="24"/>
-          <w14:ligatures w14:val="none"/>
-        </w:rPr>
-        <w:t>Sachin</w:t>
-      </w:r>
-      <w:proofErr w:type="spellEnd"/>
-      <w:r>
-        <w:rPr>
-          <w:rFonts w:ascii="Times New Roman" w:eastAsia="Times New Roman" w:hAnsi="Times New Roman" w:cs="Times New Roman"/>
-          <w:kern w:val="0"/>
-          <w:sz w:val="24"/>
-          <w:szCs w:val="24"/>
-          <w14:ligatures w14:val="none"/>
-        </w:rPr>
-        <w:t xml:space="preserve">, and Salil </w:t>
-      </w:r>
-      <w:proofErr w:type="spellStart"/>
-      <w:r>
-        <w:rPr>
-          <w:rFonts w:ascii="Times New Roman" w:eastAsia="Times New Roman" w:hAnsi="Times New Roman" w:cs="Times New Roman"/>
-          <w:kern w:val="0"/>
-          <w:sz w:val="24"/>
-          <w:szCs w:val="24"/>
-          <w14:ligatures w14:val="none"/>
-        </w:rPr>
-        <w:t>Khetani</w:t>
-      </w:r>
-      <w:proofErr w:type="spellEnd"/>
-      <w:r>
-        <w:rPr>
-          <w:rFonts w:ascii="Times New Roman" w:eastAsia="Times New Roman" w:hAnsi="Times New Roman" w:cs="Times New Roman"/>
-          <w:kern w:val="0"/>
-          <w:sz w:val="24"/>
-          <w:szCs w:val="24"/>
-          <w14:ligatures w14:val="none"/>
-        </w:rPr>
-        <w:t xml:space="preserve">. “Algorithm Overdependence: How the Use of Algorithmic Recommendation Systems Can Increase Risks to Consumer Well-Being.” </w:t>
+        <w:t xml:space="preserve">Banker, Sachin, and Salil Khetani. “Algorithm Overdependence: How the Use of Algorithmic Recommendation Systems Can Increase Risks to Consumer Well-Being.” </w:t>
       </w:r>
       <w:r>
         <w:rPr>
@@ -12405,25 +12089,7 @@
           <w:sz w:val="24"/>
           <w:szCs w:val="24"/>
         </w:rPr>
-        <w:t xml:space="preserve">Covington, Paul, Jay Adams, and Emre </w:t>
-      </w:r>
-      <w:proofErr w:type="spellStart"/>
-      <w:r>
-        <w:rPr>
-          <w:rFonts w:ascii="Times New Roman" w:hAnsi="Times New Roman" w:cs="Times New Roman"/>
-          <w:sz w:val="24"/>
-          <w:szCs w:val="24"/>
-        </w:rPr>
-        <w:t>Sargin</w:t>
-      </w:r>
-      <w:proofErr w:type="spellEnd"/>
-      <w:r>
-        <w:rPr>
-          <w:rFonts w:ascii="Times New Roman" w:hAnsi="Times New Roman" w:cs="Times New Roman"/>
-          <w:sz w:val="24"/>
-          <w:szCs w:val="24"/>
-        </w:rPr>
-        <w:t xml:space="preserve">. “Deep Neural Networks for YouTube Recommendations.” In </w:t>
+        <w:t xml:space="preserve">Covington, Paul, Jay Adams, and Emre Sargin. “Deep Neural Networks for YouTube Recommendations.” In </w:t>
       </w:r>
       <w:r>
         <w:rPr>
@@ -12687,25 +12353,7 @@
           <w:sz w:val="24"/>
           <w:szCs w:val="24"/>
         </w:rPr>
-        <w:t xml:space="preserve">Kim, Jun B., Paulo Albuquerque, and Bart J. </w:t>
-      </w:r>
-      <w:proofErr w:type="spellStart"/>
-      <w:r>
-        <w:rPr>
-          <w:rFonts w:ascii="Times New Roman" w:hAnsi="Times New Roman" w:cs="Times New Roman"/>
-          <w:sz w:val="24"/>
-          <w:szCs w:val="24"/>
-        </w:rPr>
-        <w:t>Bronnenberg</w:t>
-      </w:r>
-      <w:proofErr w:type="spellEnd"/>
-      <w:r>
-        <w:rPr>
-          <w:rFonts w:ascii="Times New Roman" w:hAnsi="Times New Roman" w:cs="Times New Roman"/>
-          <w:sz w:val="24"/>
-          <w:szCs w:val="24"/>
-        </w:rPr>
-        <w:t xml:space="preserve">. “Online Demand Under Limited Consumer Search.” </w:t>
+        <w:t xml:space="preserve">Kim, Jun B., Paulo Albuquerque, and Bart J. Bronnenberg. “Online Demand Under Limited Consumer Search.” </w:t>
       </w:r>
       <w:r>
         <w:rPr>
@@ -12963,25 +12611,7 @@
           <w:sz w:val="24"/>
           <w:szCs w:val="24"/>
         </w:rPr>
-        <w:t xml:space="preserve">Xiao, Bo, and </w:t>
-      </w:r>
-      <w:proofErr w:type="spellStart"/>
-      <w:r>
-        <w:rPr>
-          <w:rFonts w:ascii="Times New Roman" w:hAnsi="Times New Roman" w:cs="Times New Roman"/>
-          <w:sz w:val="24"/>
-          <w:szCs w:val="24"/>
-        </w:rPr>
-        <w:t>Izak</w:t>
-      </w:r>
-      <w:proofErr w:type="spellEnd"/>
-      <w:r>
-        <w:rPr>
-          <w:rFonts w:ascii="Times New Roman" w:hAnsi="Times New Roman" w:cs="Times New Roman"/>
-          <w:sz w:val="24"/>
-          <w:szCs w:val="24"/>
-        </w:rPr>
-        <w:t xml:space="preserve"> </w:t>
+        <w:t xml:space="preserve">Xiao, Bo, and Izak </w:t>
       </w:r>
       <w:proofErr w:type="spellStart"/>
       <w:r>
@@ -13033,7 +12663,7 @@
 </file>
 
 <file path=word/endnotes.xml><?xml version="1.0" encoding="utf-8"?>
-<w:endnotes xmlns:wpc="http://schemas.microsoft.com/office/word/2010/wordprocessingCanvas" xmlns:cx="http://schemas.microsoft.com/office/drawing/2014/chartex" xmlns:cx1="http://schemas.microsoft.com/office/drawing/2015/9/8/chartex" xmlns:cx2="http://schemas.microsoft.com/office/drawing/2015/10/21/chartex" xmlns:cx3="http://schemas.microsoft.com/office/drawing/2016/5/9/chartex" xmlns:cx4="http://schemas.microsoft.com/office/drawing/2016/5/10/chartex" xmlns:cx5="http://schemas.microsoft.com/office/drawing/2016/5/11/chartex" xmlns:cx6="http://schemas.microsoft.com/office/drawing/2016/5/12/chartex" xmlns:cx7="http://schemas.microsoft.com/office/drawing/2016/5/13/chartex" xmlns:cx8="http://schemas.microsoft.com/office/drawing/2016/5/14/chartex" xmlns:mc="http://schemas.openxmlformats.org/markup-compatibility/2006" xmlns:aink="http://schemas.microsoft.com/office/drawing/2016/ink" xmlns:am3d="http://schemas.microsoft.com/office/drawing/2017/model3d" xmlns:o="urn:schemas-microsoft-com:office:office" xmlns:oel="http://schemas.microsoft.com/office/2019/extlst" xmlns:r="http://schemas.openxmlformats.org/officeDocument/2006/relationships" xmlns:m="http://schemas.openxmlformats.org/officeDocument/2006/math" xmlns:v="urn:schemas-microsoft-com:vml" xmlns:wp14="http://schemas.microsoft.com/office/word/2010/wordprocessingDrawing" xmlns:wp="http://schemas.openxmlformats.org/drawingml/2006/wordprocessingDrawing" xmlns:w10="urn:schemas-microsoft-com:office:word" xmlns:w="http://schemas.openxmlformats.org/wordprocessingml/2006/main" xmlns:w14="http://schemas.microsoft.com/office/word/2010/wordml" xmlns:w15="http://schemas.microsoft.com/office/word/2012/wordml" xmlns:w16cex="http://schemas.microsoft.com/office/word/2018/wordml/cex" xmlns:w16cid="http://schemas.microsoft.com/office/word/2016/wordml/cid" xmlns:w16="http://schemas.microsoft.com/office/word/2018/wordml" xmlns:w16du="http://schemas.microsoft.com/office/word/2023/wordml/word16du" xmlns:w16sdtdh="http://schemas.microsoft.com/office/word/2020/wordml/sdtdatahash" xmlns:w16se="http://schemas.microsoft.com/office/word/2015/wordml/symex" xmlns:wpg="http://schemas.microsoft.com/office/word/2010/wordprocessingGroup" xmlns:wpi="http://schemas.microsoft.com/office/word/2010/wordprocessingInk" xmlns:wne="http://schemas.microsoft.com/office/word/2006/wordml" xmlns:wps="http://schemas.microsoft.com/office/word/2010/wordprocessingShape" mc:Ignorable="w14 w15 w16se w16cid w16 w16cex w16sdtdh wp14">
+<w:endnotes xmlns:wpc="http://schemas.microsoft.com/office/word/2010/wordprocessingCanvas" xmlns:cx="http://schemas.microsoft.com/office/drawing/2014/chartex" xmlns:cx1="http://schemas.microsoft.com/office/drawing/2015/9/8/chartex" xmlns:cx2="http://schemas.microsoft.com/office/drawing/2015/10/21/chartex" xmlns:cx3="http://schemas.microsoft.com/office/drawing/2016/5/9/chartex" xmlns:cx4="http://schemas.microsoft.com/office/drawing/2016/5/10/chartex" xmlns:cx5="http://schemas.microsoft.com/office/drawing/2016/5/11/chartex" xmlns:cx6="http://schemas.microsoft.com/office/drawing/2016/5/12/chartex" xmlns:cx7="http://schemas.microsoft.com/office/drawing/2016/5/13/chartex" xmlns:cx8="http://schemas.microsoft.com/office/drawing/2016/5/14/chartex" xmlns:mc="http://schemas.openxmlformats.org/markup-compatibility/2006" xmlns:aink="http://schemas.microsoft.com/office/drawing/2016/ink" xmlns:am3d="http://schemas.microsoft.com/office/drawing/2017/model3d" xmlns:o="urn:schemas-microsoft-com:office:office" xmlns:oel="http://schemas.microsoft.com/office/2019/extlst" xmlns:r="http://schemas.openxmlformats.org/officeDocument/2006/relationships" xmlns:m="http://schemas.openxmlformats.org/officeDocument/2006/math" xmlns:v="urn:schemas-microsoft-com:vml" xmlns:wp14="http://schemas.microsoft.com/office/word/2010/wordprocessingDrawing" xmlns:wp="http://schemas.openxmlformats.org/drawingml/2006/wordprocessingDrawing" xmlns:w10="urn:schemas-microsoft-com:office:word" xmlns:w="http://schemas.openxmlformats.org/wordprocessingml/2006/main" xmlns:w14="http://schemas.microsoft.com/office/word/2010/wordml" xmlns:w15="http://schemas.microsoft.com/office/word/2012/wordml" xmlns:w16cex="http://schemas.microsoft.com/office/word/2018/wordml/cex" xmlns:w16cid="http://schemas.microsoft.com/office/word/2016/wordml/cid" xmlns:w16="http://schemas.microsoft.com/office/word/2018/wordml" xmlns:w16sdtdh="http://schemas.microsoft.com/office/word/2020/wordml/sdtdatahash" xmlns:w16se="http://schemas.microsoft.com/office/word/2015/wordml/symex" xmlns:wpg="http://schemas.microsoft.com/office/word/2010/wordprocessingGroup" xmlns:wpi="http://schemas.microsoft.com/office/word/2010/wordprocessingInk" xmlns:wne="http://schemas.microsoft.com/office/word/2006/wordml" xmlns:wps="http://schemas.microsoft.com/office/word/2010/wordprocessingShape" mc:Ignorable="w14 w15 w16se w16cid w16 w16cex w16sdtdh wp14">
   <w:endnote w:type="separator" w:id="-1">
     <w:p>
       <w:pPr>
@@ -13058,7 +12688,7 @@
 </file>
 
 <file path=word/footer1.xml><?xml version="1.0" encoding="utf-8"?>
-<w:ftr xmlns:wpc="http://schemas.microsoft.com/office/word/2010/wordprocessingCanvas" xmlns:cx="http://schemas.microsoft.com/office/drawing/2014/chartex" xmlns:cx1="http://schemas.microsoft.com/office/drawing/2015/9/8/chartex" xmlns:cx2="http://schemas.microsoft.com/office/drawing/2015/10/21/chartex" xmlns:cx3="http://schemas.microsoft.com/office/drawing/2016/5/9/chartex" xmlns:cx4="http://schemas.microsoft.com/office/drawing/2016/5/10/chartex" xmlns:cx5="http://schemas.microsoft.com/office/drawing/2016/5/11/chartex" xmlns:cx6="http://schemas.microsoft.com/office/drawing/2016/5/12/chartex" xmlns:cx7="http://schemas.microsoft.com/office/drawing/2016/5/13/chartex" xmlns:cx8="http://schemas.microsoft.com/office/drawing/2016/5/14/chartex" xmlns:mc="http://schemas.openxmlformats.org/markup-compatibility/2006" xmlns:aink="http://schemas.microsoft.com/office/drawing/2016/ink" xmlns:am3d="http://schemas.microsoft.com/office/drawing/2017/model3d" xmlns:o="urn:schemas-microsoft-com:office:office" xmlns:oel="http://schemas.microsoft.com/office/2019/extlst" xmlns:r="http://schemas.openxmlformats.org/officeDocument/2006/relationships" xmlns:m="http://schemas.openxmlformats.org/officeDocument/2006/math" xmlns:v="urn:schemas-microsoft-com:vml" xmlns:wp14="http://schemas.microsoft.com/office/word/2010/wordprocessingDrawing" xmlns:wp="http://schemas.openxmlformats.org/drawingml/2006/wordprocessingDrawing" xmlns:w10="urn:schemas-microsoft-com:office:word" xmlns:w="http://schemas.openxmlformats.org/wordprocessingml/2006/main" xmlns:w14="http://schemas.microsoft.com/office/word/2010/wordml" xmlns:w15="http://schemas.microsoft.com/office/word/2012/wordml" xmlns:w16cex="http://schemas.microsoft.com/office/word/2018/wordml/cex" xmlns:w16cid="http://schemas.microsoft.com/office/word/2016/wordml/cid" xmlns:w16="http://schemas.microsoft.com/office/word/2018/wordml" xmlns:w16du="http://schemas.microsoft.com/office/word/2023/wordml/word16du" xmlns:w16sdtdh="http://schemas.microsoft.com/office/word/2020/wordml/sdtdatahash" xmlns:w16se="http://schemas.microsoft.com/office/word/2015/wordml/symex" xmlns:wpg="http://schemas.microsoft.com/office/word/2010/wordprocessingGroup" xmlns:wpi="http://schemas.microsoft.com/office/word/2010/wordprocessingInk" xmlns:wne="http://schemas.microsoft.com/office/word/2006/wordml" xmlns:wps="http://schemas.microsoft.com/office/word/2010/wordprocessingShape" mc:Ignorable="w14 w15 w16se w16cid w16 w16cex w16sdtdh wp14">
+<w:ftr xmlns:wpc="http://schemas.microsoft.com/office/word/2010/wordprocessingCanvas" xmlns:cx="http://schemas.microsoft.com/office/drawing/2014/chartex" xmlns:cx1="http://schemas.microsoft.com/office/drawing/2015/9/8/chartex" xmlns:cx2="http://schemas.microsoft.com/office/drawing/2015/10/21/chartex" xmlns:cx3="http://schemas.microsoft.com/office/drawing/2016/5/9/chartex" xmlns:cx4="http://schemas.microsoft.com/office/drawing/2016/5/10/chartex" xmlns:cx5="http://schemas.microsoft.com/office/drawing/2016/5/11/chartex" xmlns:cx6="http://schemas.microsoft.com/office/drawing/2016/5/12/chartex" xmlns:cx7="http://schemas.microsoft.com/office/drawing/2016/5/13/chartex" xmlns:cx8="http://schemas.microsoft.com/office/drawing/2016/5/14/chartex" xmlns:mc="http://schemas.openxmlformats.org/markup-compatibility/2006" xmlns:aink="http://schemas.microsoft.com/office/drawing/2016/ink" xmlns:am3d="http://schemas.microsoft.com/office/drawing/2017/model3d" xmlns:o="urn:schemas-microsoft-com:office:office" xmlns:oel="http://schemas.microsoft.com/office/2019/extlst" xmlns:r="http://schemas.openxmlformats.org/officeDocument/2006/relationships" xmlns:m="http://schemas.openxmlformats.org/officeDocument/2006/math" xmlns:v="urn:schemas-microsoft-com:vml" xmlns:wp14="http://schemas.microsoft.com/office/word/2010/wordprocessingDrawing" xmlns:wp="http://schemas.openxmlformats.org/drawingml/2006/wordprocessingDrawing" xmlns:w10="urn:schemas-microsoft-com:office:word" xmlns:w="http://schemas.openxmlformats.org/wordprocessingml/2006/main" xmlns:w14="http://schemas.microsoft.com/office/word/2010/wordml" xmlns:w15="http://schemas.microsoft.com/office/word/2012/wordml" xmlns:w16cex="http://schemas.microsoft.com/office/word/2018/wordml/cex" xmlns:w16cid="http://schemas.microsoft.com/office/word/2016/wordml/cid" xmlns:w16="http://schemas.microsoft.com/office/word/2018/wordml" xmlns:w16sdtdh="http://schemas.microsoft.com/office/word/2020/wordml/sdtdatahash" xmlns:w16se="http://schemas.microsoft.com/office/word/2015/wordml/symex" xmlns:wpg="http://schemas.microsoft.com/office/word/2010/wordprocessingGroup" xmlns:wpi="http://schemas.microsoft.com/office/word/2010/wordprocessingInk" xmlns:wne="http://schemas.microsoft.com/office/word/2006/wordml" xmlns:wps="http://schemas.microsoft.com/office/word/2010/wordprocessingShape" mc:Ignorable="w14 w15 w16se w16cid w16 w16cex w16sdtdh wp14">
   <w:p>
     <w:pPr>
       <w:pStyle w:val="Footer"/>
@@ -13074,7 +12704,7 @@
 </file>
 
 <file path=word/footer2.xml><?xml version="1.0" encoding="utf-8"?>
-<w:ftr xmlns:wpc="http://schemas.microsoft.com/office/word/2010/wordprocessingCanvas" xmlns:cx="http://schemas.microsoft.com/office/drawing/2014/chartex" xmlns:cx1="http://schemas.microsoft.com/office/drawing/2015/9/8/chartex" xmlns:cx2="http://schemas.microsoft.com/office/drawing/2015/10/21/chartex" xmlns:cx3="http://schemas.microsoft.com/office/drawing/2016/5/9/chartex" xmlns:cx4="http://schemas.microsoft.com/office/drawing/2016/5/10/chartex" xmlns:cx5="http://schemas.microsoft.com/office/drawing/2016/5/11/chartex" xmlns:cx6="http://schemas.microsoft.com/office/drawing/2016/5/12/chartex" xmlns:cx7="http://schemas.microsoft.com/office/drawing/2016/5/13/chartex" xmlns:cx8="http://schemas.microsoft.com/office/drawing/2016/5/14/chartex" xmlns:mc="http://schemas.openxmlformats.org/markup-compatibility/2006" xmlns:aink="http://schemas.microsoft.com/office/drawing/2016/ink" xmlns:am3d="http://schemas.microsoft.com/office/drawing/2017/model3d" xmlns:o="urn:schemas-microsoft-com:office:office" xmlns:oel="http://schemas.microsoft.com/office/2019/extlst" xmlns:r="http://schemas.openxmlformats.org/officeDocument/2006/relationships" xmlns:m="http://schemas.openxmlformats.org/officeDocument/2006/math" xmlns:v="urn:schemas-microsoft-com:vml" xmlns:wp14="http://schemas.microsoft.com/office/word/2010/wordprocessingDrawing" xmlns:wp="http://schemas.openxmlformats.org/drawingml/2006/wordprocessingDrawing" xmlns:w10="urn:schemas-microsoft-com:office:word" xmlns:w="http://schemas.openxmlformats.org/wordprocessingml/2006/main" xmlns:w14="http://schemas.microsoft.com/office/word/2010/wordml" xmlns:w15="http://schemas.microsoft.com/office/word/2012/wordml" xmlns:w16cex="http://schemas.microsoft.com/office/word/2018/wordml/cex" xmlns:w16cid="http://schemas.microsoft.com/office/word/2016/wordml/cid" xmlns:w16="http://schemas.microsoft.com/office/word/2018/wordml" xmlns:w16du="http://schemas.microsoft.com/office/word/2023/wordml/word16du" xmlns:w16sdtdh="http://schemas.microsoft.com/office/word/2020/wordml/sdtdatahash" xmlns:w16se="http://schemas.microsoft.com/office/word/2015/wordml/symex" xmlns:wpg="http://schemas.microsoft.com/office/word/2010/wordprocessingGroup" xmlns:wpi="http://schemas.microsoft.com/office/word/2010/wordprocessingInk" xmlns:wne="http://schemas.microsoft.com/office/word/2006/wordml" xmlns:wps="http://schemas.microsoft.com/office/word/2010/wordprocessingShape" mc:Ignorable="w14 w15 w16se w16cid w16 w16cex w16sdtdh wp14">
+<w:ftr xmlns:wpc="http://schemas.microsoft.com/office/word/2010/wordprocessingCanvas" xmlns:cx="http://schemas.microsoft.com/office/drawing/2014/chartex" xmlns:cx1="http://schemas.microsoft.com/office/drawing/2015/9/8/chartex" xmlns:cx2="http://schemas.microsoft.com/office/drawing/2015/10/21/chartex" xmlns:cx3="http://schemas.microsoft.com/office/drawing/2016/5/9/chartex" xmlns:cx4="http://schemas.microsoft.com/office/drawing/2016/5/10/chartex" xmlns:cx5="http://schemas.microsoft.com/office/drawing/2016/5/11/chartex" xmlns:cx6="http://schemas.microsoft.com/office/drawing/2016/5/12/chartex" xmlns:cx7="http://schemas.microsoft.com/office/drawing/2016/5/13/chartex" xmlns:cx8="http://schemas.microsoft.com/office/drawing/2016/5/14/chartex" xmlns:mc="http://schemas.openxmlformats.org/markup-compatibility/2006" xmlns:aink="http://schemas.microsoft.com/office/drawing/2016/ink" xmlns:am3d="http://schemas.microsoft.com/office/drawing/2017/model3d" xmlns:o="urn:schemas-microsoft-com:office:office" xmlns:oel="http://schemas.microsoft.com/office/2019/extlst" xmlns:r="http://schemas.openxmlformats.org/officeDocument/2006/relationships" xmlns:m="http://schemas.openxmlformats.org/officeDocument/2006/math" xmlns:v="urn:schemas-microsoft-com:vml" xmlns:wp14="http://schemas.microsoft.com/office/word/2010/wordprocessingDrawing" xmlns:wp="http://schemas.openxmlformats.org/drawingml/2006/wordprocessingDrawing" xmlns:w10="urn:schemas-microsoft-com:office:word" xmlns:w="http://schemas.openxmlformats.org/wordprocessingml/2006/main" xmlns:w14="http://schemas.microsoft.com/office/word/2010/wordml" xmlns:w15="http://schemas.microsoft.com/office/word/2012/wordml" xmlns:w16cex="http://schemas.microsoft.com/office/word/2018/wordml/cex" xmlns:w16cid="http://schemas.microsoft.com/office/word/2016/wordml/cid" xmlns:w16="http://schemas.microsoft.com/office/word/2018/wordml" xmlns:w16sdtdh="http://schemas.microsoft.com/office/word/2020/wordml/sdtdatahash" xmlns:w16se="http://schemas.microsoft.com/office/word/2015/wordml/symex" xmlns:wpg="http://schemas.microsoft.com/office/word/2010/wordprocessingGroup" xmlns:wpi="http://schemas.microsoft.com/office/word/2010/wordprocessingInk" xmlns:wne="http://schemas.microsoft.com/office/word/2006/wordml" xmlns:wps="http://schemas.microsoft.com/office/word/2010/wordprocessingShape" mc:Ignorable="w14 w15 w16se w16cid w16 w16cex w16sdtdh wp14">
   <w:sdt>
     <w:sdtPr>
       <w:rPr>
@@ -13158,7 +12788,7 @@
 </file>
 
 <file path=word/footnotes.xml><?xml version="1.0" encoding="utf-8"?>
-<w:footnotes xmlns:wpc="http://schemas.microsoft.com/office/word/2010/wordprocessingCanvas" xmlns:cx="http://schemas.microsoft.com/office/drawing/2014/chartex" xmlns:cx1="http://schemas.microsoft.com/office/drawing/2015/9/8/chartex" xmlns:cx2="http://schemas.microsoft.com/office/drawing/2015/10/21/chartex" xmlns:cx3="http://schemas.microsoft.com/office/drawing/2016/5/9/chartex" xmlns:cx4="http://schemas.microsoft.com/office/drawing/2016/5/10/chartex" xmlns:cx5="http://schemas.microsoft.com/office/drawing/2016/5/11/chartex" xmlns:cx6="http://schemas.microsoft.com/office/drawing/2016/5/12/chartex" xmlns:cx7="http://schemas.microsoft.com/office/drawing/2016/5/13/chartex" xmlns:cx8="http://schemas.microsoft.com/office/drawing/2016/5/14/chartex" xmlns:mc="http://schemas.openxmlformats.org/markup-compatibility/2006" xmlns:aink="http://schemas.microsoft.com/office/drawing/2016/ink" xmlns:am3d="http://schemas.microsoft.com/office/drawing/2017/model3d" xmlns:o="urn:schemas-microsoft-com:office:office" xmlns:oel="http://schemas.microsoft.com/office/2019/extlst" xmlns:r="http://schemas.openxmlformats.org/officeDocument/2006/relationships" xmlns:m="http://schemas.openxmlformats.org/officeDocument/2006/math" xmlns:v="urn:schemas-microsoft-com:vml" xmlns:wp14="http://schemas.microsoft.com/office/word/2010/wordprocessingDrawing" xmlns:wp="http://schemas.openxmlformats.org/drawingml/2006/wordprocessingDrawing" xmlns:w10="urn:schemas-microsoft-com:office:word" xmlns:w="http://schemas.openxmlformats.org/wordprocessingml/2006/main" xmlns:w14="http://schemas.microsoft.com/office/word/2010/wordml" xmlns:w15="http://schemas.microsoft.com/office/word/2012/wordml" xmlns:w16cex="http://schemas.microsoft.com/office/word/2018/wordml/cex" xmlns:w16cid="http://schemas.microsoft.com/office/word/2016/wordml/cid" xmlns:w16="http://schemas.microsoft.com/office/word/2018/wordml" xmlns:w16du="http://schemas.microsoft.com/office/word/2023/wordml/word16du" xmlns:w16sdtdh="http://schemas.microsoft.com/office/word/2020/wordml/sdtdatahash" xmlns:w16se="http://schemas.microsoft.com/office/word/2015/wordml/symex" xmlns:wpg="http://schemas.microsoft.com/office/word/2010/wordprocessingGroup" xmlns:wpi="http://schemas.microsoft.com/office/word/2010/wordprocessingInk" xmlns:wne="http://schemas.microsoft.com/office/word/2006/wordml" xmlns:wps="http://schemas.microsoft.com/office/word/2010/wordprocessingShape" mc:Ignorable="w14 w15 w16se w16cid w16 w16cex w16sdtdh wp14">
+<w:footnotes xmlns:wpc="http://schemas.microsoft.com/office/word/2010/wordprocessingCanvas" xmlns:cx="http://schemas.microsoft.com/office/drawing/2014/chartex" xmlns:cx1="http://schemas.microsoft.com/office/drawing/2015/9/8/chartex" xmlns:cx2="http://schemas.microsoft.com/office/drawing/2015/10/21/chartex" xmlns:cx3="http://schemas.microsoft.com/office/drawing/2016/5/9/chartex" xmlns:cx4="http://schemas.microsoft.com/office/drawing/2016/5/10/chartex" xmlns:cx5="http://schemas.microsoft.com/office/drawing/2016/5/11/chartex" xmlns:cx6="http://schemas.microsoft.com/office/drawing/2016/5/12/chartex" xmlns:cx7="http://schemas.microsoft.com/office/drawing/2016/5/13/chartex" xmlns:cx8="http://schemas.microsoft.com/office/drawing/2016/5/14/chartex" xmlns:mc="http://schemas.openxmlformats.org/markup-compatibility/2006" xmlns:aink="http://schemas.microsoft.com/office/drawing/2016/ink" xmlns:am3d="http://schemas.microsoft.com/office/drawing/2017/model3d" xmlns:o="urn:schemas-microsoft-com:office:office" xmlns:oel="http://schemas.microsoft.com/office/2019/extlst" xmlns:r="http://schemas.openxmlformats.org/officeDocument/2006/relationships" xmlns:m="http://schemas.openxmlformats.org/officeDocument/2006/math" xmlns:v="urn:schemas-microsoft-com:vml" xmlns:wp14="http://schemas.microsoft.com/office/word/2010/wordprocessingDrawing" xmlns:wp="http://schemas.openxmlformats.org/drawingml/2006/wordprocessingDrawing" xmlns:w10="urn:schemas-microsoft-com:office:word" xmlns:w="http://schemas.openxmlformats.org/wordprocessingml/2006/main" xmlns:w14="http://schemas.microsoft.com/office/word/2010/wordml" xmlns:w15="http://schemas.microsoft.com/office/word/2012/wordml" xmlns:w16cex="http://schemas.microsoft.com/office/word/2018/wordml/cex" xmlns:w16cid="http://schemas.microsoft.com/office/word/2016/wordml/cid" xmlns:w16="http://schemas.microsoft.com/office/word/2018/wordml" xmlns:w16sdtdh="http://schemas.microsoft.com/office/word/2020/wordml/sdtdatahash" xmlns:w16se="http://schemas.microsoft.com/office/word/2015/wordml/symex" xmlns:wpg="http://schemas.microsoft.com/office/word/2010/wordprocessingGroup" xmlns:wpi="http://schemas.microsoft.com/office/word/2010/wordprocessingInk" xmlns:wne="http://schemas.microsoft.com/office/word/2006/wordml" xmlns:wps="http://schemas.microsoft.com/office/word/2010/wordprocessingShape" mc:Ignorable="w14 w15 w16se w16cid w16 w16cex w16sdtdh wp14">
   <w:footnote w:type="separator" w:id="-1">
     <w:p>
       <w:pPr>
@@ -13183,7 +12813,7 @@
 </file>
 
 <file path=word/numbering.xml><?xml version="1.0" encoding="utf-8"?>
-<w:numbering xmlns:wpc="http://schemas.microsoft.com/office/word/2010/wordprocessingCanvas" xmlns:cx="http://schemas.microsoft.com/office/drawing/2014/chartex" xmlns:cx1="http://schemas.microsoft.com/office/drawing/2015/9/8/chartex" xmlns:cx2="http://schemas.microsoft.com/office/drawing/2015/10/21/chartex" xmlns:cx3="http://schemas.microsoft.com/office/drawing/2016/5/9/chartex" xmlns:cx4="http://schemas.microsoft.com/office/drawing/2016/5/10/chartex" xmlns:cx5="http://schemas.microsoft.com/office/drawing/2016/5/11/chartex" xmlns:cx6="http://schemas.microsoft.com/office/drawing/2016/5/12/chartex" xmlns:cx7="http://schemas.microsoft.com/office/drawing/2016/5/13/chartex" xmlns:cx8="http://schemas.microsoft.com/office/drawing/2016/5/14/chartex" xmlns:mc="http://schemas.openxmlformats.org/markup-compatibility/2006" xmlns:aink="http://schemas.microsoft.com/office/drawing/2016/ink" xmlns:am3d="http://schemas.microsoft.com/office/drawing/2017/model3d" xmlns:o="urn:schemas-microsoft-com:office:office" xmlns:oel="http://schemas.microsoft.com/office/2019/extlst" xmlns:r="http://schemas.openxmlformats.org/officeDocument/2006/relationships" xmlns:m="http://schemas.openxmlformats.org/officeDocument/2006/math" xmlns:v="urn:schemas-microsoft-com:vml" xmlns:wp14="http://schemas.microsoft.com/office/word/2010/wordprocessingDrawing" xmlns:wp="http://schemas.openxmlformats.org/drawingml/2006/wordprocessingDrawing" xmlns:w10="urn:schemas-microsoft-com:office:word" xmlns:w="http://schemas.openxmlformats.org/wordprocessingml/2006/main" xmlns:w14="http://schemas.microsoft.com/office/word/2010/wordml" xmlns:w15="http://schemas.microsoft.com/office/word/2012/wordml" xmlns:w16cex="http://schemas.microsoft.com/office/word/2018/wordml/cex" xmlns:w16cid="http://schemas.microsoft.com/office/word/2016/wordml/cid" xmlns:w16="http://schemas.microsoft.com/office/word/2018/wordml" xmlns:w16du="http://schemas.microsoft.com/office/word/2023/wordml/word16du" xmlns:w16sdtdh="http://schemas.microsoft.com/office/word/2020/wordml/sdtdatahash" xmlns:w16se="http://schemas.microsoft.com/office/word/2015/wordml/symex" xmlns:wpg="http://schemas.microsoft.com/office/word/2010/wordprocessingGroup" xmlns:wpi="http://schemas.microsoft.com/office/word/2010/wordprocessingInk" xmlns:wne="http://schemas.microsoft.com/office/word/2006/wordml" xmlns:wps="http://schemas.microsoft.com/office/word/2010/wordprocessingShape" mc:Ignorable="w14 w15 w16se w16cid w16 w16cex w16sdtdh wp14">
+<w:numbering xmlns:wpc="http://schemas.microsoft.com/office/word/2010/wordprocessingCanvas" xmlns:cx="http://schemas.microsoft.com/office/drawing/2014/chartex" xmlns:cx1="http://schemas.microsoft.com/office/drawing/2015/9/8/chartex" xmlns:cx2="http://schemas.microsoft.com/office/drawing/2015/10/21/chartex" xmlns:cx3="http://schemas.microsoft.com/office/drawing/2016/5/9/chartex" xmlns:cx4="http://schemas.microsoft.com/office/drawing/2016/5/10/chartex" xmlns:cx5="http://schemas.microsoft.com/office/drawing/2016/5/11/chartex" xmlns:cx6="http://schemas.microsoft.com/office/drawing/2016/5/12/chartex" xmlns:cx7="http://schemas.microsoft.com/office/drawing/2016/5/13/chartex" xmlns:cx8="http://schemas.microsoft.com/office/drawing/2016/5/14/chartex" xmlns:mc="http://schemas.openxmlformats.org/markup-compatibility/2006" xmlns:aink="http://schemas.microsoft.com/office/drawing/2016/ink" xmlns:am3d="http://schemas.microsoft.com/office/drawing/2017/model3d" xmlns:o="urn:schemas-microsoft-com:office:office" xmlns:oel="http://schemas.microsoft.com/office/2019/extlst" xmlns:r="http://schemas.openxmlformats.org/officeDocument/2006/relationships" xmlns:m="http://schemas.openxmlformats.org/officeDocument/2006/math" xmlns:v="urn:schemas-microsoft-com:vml" xmlns:wp14="http://schemas.microsoft.com/office/word/2010/wordprocessingDrawing" xmlns:wp="http://schemas.openxmlformats.org/drawingml/2006/wordprocessingDrawing" xmlns:w10="urn:schemas-microsoft-com:office:word" xmlns:w="http://schemas.openxmlformats.org/wordprocessingml/2006/main" xmlns:w14="http://schemas.microsoft.com/office/word/2010/wordml" xmlns:w15="http://schemas.microsoft.com/office/word/2012/wordml" xmlns:w16cex="http://schemas.microsoft.com/office/word/2018/wordml/cex" xmlns:w16cid="http://schemas.microsoft.com/office/word/2016/wordml/cid" xmlns:w16="http://schemas.microsoft.com/office/word/2018/wordml" xmlns:w16sdtdh="http://schemas.microsoft.com/office/word/2020/wordml/sdtdatahash" xmlns:w16se="http://schemas.microsoft.com/office/word/2015/wordml/symex" xmlns:wpg="http://schemas.microsoft.com/office/word/2010/wordprocessingGroup" xmlns:wpi="http://schemas.microsoft.com/office/word/2010/wordprocessingInk" xmlns:wne="http://schemas.microsoft.com/office/word/2006/wordml" xmlns:wps="http://schemas.microsoft.com/office/word/2010/wordprocessingShape" mc:Ignorable="w14 w15 w16se w16cid w16 w16cex w16sdtdh wp14">
   <w:abstractNum w:abstractNumId="0" w15:restartNumberingAfterBreak="0">
     <w:nsid w:val="5AD140B0"/>
     <w:multiLevelType w:val="hybridMultilevel"/>
@@ -13823,6 +13453,7 @@
   <w:style w:type="character" w:default="1" w:styleId="DefaultParagraphFont">
     <w:name w:val="Default Paragraph Font"/>
     <w:uiPriority w:val="1"/>
+    <w:semiHidden/>
     <w:unhideWhenUsed/>
   </w:style>
   <w:style w:type="table" w:default="1" w:styleId="TableNormal">

</xml_diff>